<commit_message>
Completed risk tolerance - first question only
</commit_message>
<xml_diff>
--- a/investor_questionnaire.docx
+++ b/investor_questionnaire.docx
@@ -28,11 +28,20 @@
           <w:ilvl w:val="0"/>
           <w:numId w:val="4"/>
         </w:numPr>
-      </w:pPr>
-      <w:r>
+        <w:rPr>
+          <w:highlight w:val="yellow"/>
+        </w:rPr>
+      </w:pPr>
+      <w:r>
+        <w:rPr>
+          <w:highlight w:val="yellow"/>
+        </w:rPr>
         <w:t>How long are you planning on investing your money?</w:t>
       </w:r>
       <w:r>
+        <w:rPr>
+          <w:highlight w:val="yellow"/>
+        </w:rPr>
         <w:t xml:space="preserve"> (done)</w:t>
       </w:r>
     </w:p>
@@ -105,17 +114,32 @@
           <w:ilvl w:val="0"/>
           <w:numId w:val="4"/>
         </w:numPr>
-      </w:pPr>
-      <w:r>
+        <w:rPr>
+          <w:highlight w:val="yellow"/>
+        </w:rPr>
+      </w:pPr>
+      <w:r>
+        <w:rPr>
+          <w:highlight w:val="yellow"/>
+        </w:rPr>
         <w:t xml:space="preserve">When it comes to investing, </w:t>
       </w:r>
       <w:r>
+        <w:rPr>
+          <w:highlight w:val="yellow"/>
+        </w:rPr>
         <w:t>I</w:t>
       </w:r>
       <w:r>
+        <w:rPr>
+          <w:highlight w:val="yellow"/>
+        </w:rPr>
         <w:t xml:space="preserve"> am more interested in capital growth than maintaining the principal value</w:t>
       </w:r>
       <w:r>
+        <w:rPr>
+          <w:highlight w:val="yellow"/>
+        </w:rPr>
         <w:t xml:space="preserve"> (done)</w:t>
       </w:r>
     </w:p>
@@ -258,13 +282,15 @@
           <w:rFonts w:asciiTheme="minorHAnsi" w:eastAsiaTheme="minorHAnsi" w:hAnsiTheme="minorHAnsi" w:cstheme="minorBidi"/>
           <w:sz w:val="22"/>
           <w:szCs w:val="22"/>
-        </w:rPr>
-      </w:pPr>
-      <w:r>
-        <w:rPr>
-          <w:rFonts w:asciiTheme="minorHAnsi" w:eastAsiaTheme="minorHAnsi" w:hAnsiTheme="minorHAnsi" w:cstheme="minorBidi"/>
-          <w:sz w:val="22"/>
-          <w:szCs w:val="22"/>
+          <w:highlight w:val="yellow"/>
+        </w:rPr>
+      </w:pPr>
+      <w:r>
+        <w:rPr>
+          <w:rFonts w:asciiTheme="minorHAnsi" w:eastAsiaTheme="minorHAnsi" w:hAnsiTheme="minorHAnsi" w:cstheme="minorBidi"/>
+          <w:sz w:val="22"/>
+          <w:szCs w:val="22"/>
+          <w:highlight w:val="yellow"/>
         </w:rPr>
         <w:t xml:space="preserve">If investing in a stock, </w:t>
       </w:r>
@@ -273,6 +299,7 @@
           <w:rFonts w:asciiTheme="minorHAnsi" w:eastAsiaTheme="minorHAnsi" w:hAnsiTheme="minorHAnsi" w:cstheme="minorBidi"/>
           <w:sz w:val="22"/>
           <w:szCs w:val="22"/>
+          <w:highlight w:val="yellow"/>
         </w:rPr>
         <w:t xml:space="preserve">would </w:t>
       </w:r>
@@ -281,6 +308,7 @@
           <w:rFonts w:asciiTheme="minorHAnsi" w:eastAsiaTheme="minorHAnsi" w:hAnsiTheme="minorHAnsi" w:cstheme="minorBidi"/>
           <w:sz w:val="22"/>
           <w:szCs w:val="22"/>
+          <w:highlight w:val="yellow"/>
         </w:rPr>
         <w:t>you rather:</w:t>
       </w:r>
@@ -289,6 +317,7 @@
           <w:rFonts w:asciiTheme="minorHAnsi" w:eastAsiaTheme="minorHAnsi" w:hAnsiTheme="minorHAnsi" w:cstheme="minorBidi"/>
           <w:sz w:val="22"/>
           <w:szCs w:val="22"/>
+          <w:highlight w:val="yellow"/>
         </w:rPr>
         <w:t xml:space="preserve"> (done)</w:t>
       </w:r>

</xml_diff>

<commit_message>
All forms and routes work
</commit_message>
<xml_diff>
--- a/investor_questionnaire.docx
+++ b/investor_questionnaire.docx
@@ -50,6 +50,12 @@
         </w:rPr>
         <w:t xml:space="preserve"> (done)</w:t>
       </w:r>
+      <w:r>
+        <w:rPr>
+          <w:highlight w:val="yellow"/>
+        </w:rPr>
+        <w:t xml:space="preserve"> 9</w:t>
+      </w:r>
     </w:p>
     <w:p>
       <w:pPr>
@@ -147,6 +153,12 @@
           <w:highlight w:val="yellow"/>
         </w:rPr>
         <w:t xml:space="preserve"> (done)</w:t>
+      </w:r>
+      <w:r>
+        <w:rPr>
+          <w:highlight w:val="yellow"/>
+        </w:rPr>
+        <w:t xml:space="preserve"> 18</w:t>
       </w:r>
     </w:p>
     <w:p>
@@ -327,6 +339,15 @@
         </w:rPr>
         <w:t xml:space="preserve"> (done)</w:t>
       </w:r>
+      <w:r>
+        <w:rPr>
+          <w:rFonts w:asciiTheme="minorHAnsi" w:eastAsiaTheme="minorHAnsi" w:hAnsiTheme="minorHAnsi" w:cstheme="minorBidi"/>
+          <w:sz w:val="22"/>
+          <w:szCs w:val="22"/>
+          <w:highlight w:val="yellow"/>
+        </w:rPr>
+        <w:t xml:space="preserve"> 27</w:t>
+      </w:r>
     </w:p>
     <w:p>
       <w:pPr>
@@ -419,16 +440,38 @@
           <w:rFonts w:asciiTheme="minorHAnsi" w:eastAsiaTheme="minorHAnsi" w:hAnsiTheme="minorHAnsi" w:cstheme="minorBidi"/>
           <w:sz w:val="22"/>
           <w:szCs w:val="22"/>
-        </w:rPr>
-      </w:pPr>
-      <w:r>
-        <w:rPr>
-          <w:rFonts w:asciiTheme="minorHAnsi" w:eastAsiaTheme="minorHAnsi" w:hAnsiTheme="minorHAnsi" w:cstheme="minorBidi"/>
-          <w:sz w:val="22"/>
-          <w:szCs w:val="22"/>
+          <w:highlight w:val="yellow"/>
+        </w:rPr>
+      </w:pPr>
+      <w:r>
+        <w:rPr>
+          <w:rFonts w:asciiTheme="minorHAnsi" w:eastAsiaTheme="minorHAnsi" w:hAnsiTheme="minorHAnsi" w:cstheme="minorBidi"/>
+          <w:sz w:val="22"/>
+          <w:szCs w:val="22"/>
+          <w:highlight w:val="yellow"/>
         </w:rPr>
         <w:t>Which scenario are you most comfortable with:</w:t>
       </w:r>
+      <w:r>
+        <w:rPr>
+          <w:rFonts w:asciiTheme="minorHAnsi" w:eastAsiaTheme="minorHAnsi" w:hAnsiTheme="minorHAnsi" w:cstheme="minorBidi"/>
+          <w:sz w:val="22"/>
+          <w:szCs w:val="22"/>
+          <w:highlight w:val="yellow"/>
+        </w:rPr>
+        <w:t xml:space="preserve"> </w:t>
+      </w:r>
+      <w:proofErr w:type="gramStart"/>
+      <w:r>
+        <w:rPr>
+          <w:rFonts w:asciiTheme="minorHAnsi" w:eastAsiaTheme="minorHAnsi" w:hAnsiTheme="minorHAnsi" w:cstheme="minorBidi"/>
+          <w:sz w:val="22"/>
+          <w:szCs w:val="22"/>
+          <w:highlight w:val="yellow"/>
+        </w:rPr>
+        <w:t>36</w:t>
+      </w:r>
+      <w:proofErr w:type="gramEnd"/>
     </w:p>
     <w:p>
       <w:pPr>
@@ -624,6 +667,7 @@
           <w:rFonts w:asciiTheme="minorHAnsi" w:eastAsiaTheme="minorHAnsi" w:hAnsiTheme="minorHAnsi" w:cstheme="minorBidi"/>
           <w:sz w:val="22"/>
           <w:szCs w:val="22"/>
+          <w:highlight w:val="yellow"/>
         </w:rPr>
         <w:t xml:space="preserve">If you had $10,000 to invest for </w:t>
       </w:r>
@@ -632,6 +676,7 @@
           <w:rFonts w:asciiTheme="minorHAnsi" w:eastAsiaTheme="minorHAnsi" w:hAnsiTheme="minorHAnsi" w:cstheme="minorBidi"/>
           <w:sz w:val="22"/>
           <w:szCs w:val="22"/>
+          <w:highlight w:val="yellow"/>
         </w:rPr>
         <w:t>ten years</w:t>
       </w:r>
@@ -640,8 +685,17 @@
           <w:rFonts w:asciiTheme="minorHAnsi" w:eastAsiaTheme="minorHAnsi" w:hAnsiTheme="minorHAnsi" w:cstheme="minorBidi"/>
           <w:sz w:val="22"/>
           <w:szCs w:val="22"/>
+          <w:highlight w:val="yellow"/>
         </w:rPr>
         <w:t>, which portfolio would you prefer?</w:t>
+      </w:r>
+      <w:r>
+        <w:rPr>
+          <w:rFonts w:asciiTheme="minorHAnsi" w:eastAsiaTheme="minorHAnsi" w:hAnsiTheme="minorHAnsi" w:cstheme="minorBidi"/>
+          <w:sz w:val="22"/>
+          <w:szCs w:val="22"/>
+        </w:rPr>
+        <w:t xml:space="preserve"> 45</w:t>
       </w:r>
     </w:p>
     <w:p>
@@ -960,24 +1014,27 @@
           <w:rFonts w:asciiTheme="minorHAnsi" w:eastAsiaTheme="minorHAnsi" w:hAnsiTheme="minorHAnsi" w:cstheme="minorBidi"/>
           <w:sz w:val="22"/>
           <w:szCs w:val="22"/>
-        </w:rPr>
-      </w:pPr>
-      <w:r>
-        <w:rPr>
-          <w:rFonts w:asciiTheme="minorHAnsi" w:eastAsiaTheme="minorHAnsi" w:hAnsiTheme="minorHAnsi" w:cstheme="minorBidi"/>
-          <w:sz w:val="22"/>
-          <w:szCs w:val="22"/>
+          <w:highlight w:val="yellow"/>
+        </w:rPr>
+      </w:pPr>
+      <w:r>
+        <w:rPr>
+          <w:rFonts w:asciiTheme="minorHAnsi" w:eastAsiaTheme="minorHAnsi" w:hAnsiTheme="minorHAnsi" w:cstheme="minorBidi"/>
+          <w:sz w:val="22"/>
+          <w:szCs w:val="22"/>
+          <w:highlight w:val="yellow"/>
         </w:rPr>
         <w:lastRenderedPageBreak/>
-        <w:t>H</w:t>
-      </w:r>
-      <w:r>
-        <w:rPr>
-          <w:rFonts w:asciiTheme="minorHAnsi" w:eastAsiaTheme="minorHAnsi" w:hAnsiTheme="minorHAnsi" w:cstheme="minorBidi"/>
-          <w:sz w:val="22"/>
-          <w:szCs w:val="22"/>
-        </w:rPr>
-        <w:t>ow would you describe your approach toward investing?</w:t>
+        <w:t>How would you describe your approach toward investing?</w:t>
+      </w:r>
+      <w:r>
+        <w:rPr>
+          <w:rFonts w:asciiTheme="minorHAnsi" w:eastAsiaTheme="minorHAnsi" w:hAnsiTheme="minorHAnsi" w:cstheme="minorBidi"/>
+          <w:sz w:val="22"/>
+          <w:szCs w:val="22"/>
+          <w:highlight w:val="yellow"/>
+        </w:rPr>
+        <w:t xml:space="preserve"> 54</w:t>
       </w:r>
     </w:p>
     <w:p>
@@ -1081,13 +1138,15 @@
           <w:rFonts w:asciiTheme="minorHAnsi" w:eastAsiaTheme="minorHAnsi" w:hAnsiTheme="minorHAnsi" w:cstheme="minorBidi"/>
           <w:sz w:val="22"/>
           <w:szCs w:val="22"/>
-        </w:rPr>
-      </w:pPr>
-      <w:r>
-        <w:rPr>
-          <w:rFonts w:asciiTheme="minorHAnsi" w:eastAsiaTheme="minorHAnsi" w:hAnsiTheme="minorHAnsi" w:cstheme="minorBidi"/>
-          <w:sz w:val="22"/>
-          <w:szCs w:val="22"/>
+          <w:highlight w:val="yellow"/>
+        </w:rPr>
+      </w:pPr>
+      <w:r>
+        <w:rPr>
+          <w:rFonts w:asciiTheme="minorHAnsi" w:eastAsiaTheme="minorHAnsi" w:hAnsiTheme="minorHAnsi" w:cstheme="minorBidi"/>
+          <w:sz w:val="22"/>
+          <w:szCs w:val="22"/>
+          <w:highlight w:val="yellow"/>
         </w:rPr>
         <w:t>The price of your</w:t>
       </w:r>
@@ -1096,6 +1155,7 @@
           <w:rFonts w:asciiTheme="minorHAnsi" w:eastAsiaTheme="minorHAnsi" w:hAnsiTheme="minorHAnsi" w:cstheme="minorBidi"/>
           <w:sz w:val="22"/>
           <w:szCs w:val="22"/>
+          <w:highlight w:val="yellow"/>
         </w:rPr>
         <w:t xml:space="preserve"> stock</w:t>
       </w:r>
@@ -1104,6 +1164,7 @@
           <w:rFonts w:asciiTheme="minorHAnsi" w:eastAsiaTheme="minorHAnsi" w:hAnsiTheme="minorHAnsi" w:cstheme="minorBidi"/>
           <w:sz w:val="22"/>
           <w:szCs w:val="22"/>
+          <w:highlight w:val="yellow"/>
         </w:rPr>
         <w:t>s</w:t>
       </w:r>
@@ -1112,6 +1173,7 @@
           <w:rFonts w:asciiTheme="minorHAnsi" w:eastAsiaTheme="minorHAnsi" w:hAnsiTheme="minorHAnsi" w:cstheme="minorBidi"/>
           <w:sz w:val="22"/>
           <w:szCs w:val="22"/>
+          <w:highlight w:val="yellow"/>
         </w:rPr>
         <w:t xml:space="preserve"> </w:t>
       </w:r>
@@ -1120,6 +1182,7 @@
           <w:rFonts w:asciiTheme="minorHAnsi" w:eastAsiaTheme="minorHAnsi" w:hAnsiTheme="minorHAnsi" w:cstheme="minorBidi"/>
           <w:sz w:val="22"/>
           <w:szCs w:val="22"/>
+          <w:highlight w:val="yellow"/>
         </w:rPr>
         <w:t>ha</w:t>
       </w:r>
@@ -1128,6 +1191,7 @@
           <w:rFonts w:asciiTheme="minorHAnsi" w:eastAsiaTheme="minorHAnsi" w:hAnsiTheme="minorHAnsi" w:cstheme="minorBidi"/>
           <w:sz w:val="22"/>
           <w:szCs w:val="22"/>
+          <w:highlight w:val="yellow"/>
         </w:rPr>
         <w:t>s</w:t>
       </w:r>
@@ -1136,6 +1200,7 @@
           <w:rFonts w:asciiTheme="minorHAnsi" w:eastAsiaTheme="minorHAnsi" w:hAnsiTheme="minorHAnsi" w:cstheme="minorBidi"/>
           <w:sz w:val="22"/>
           <w:szCs w:val="22"/>
+          <w:highlight w:val="yellow"/>
         </w:rPr>
         <w:t xml:space="preserve"> gone</w:t>
       </w:r>
@@ -1144,6 +1209,7 @@
           <w:rFonts w:asciiTheme="minorHAnsi" w:eastAsiaTheme="minorHAnsi" w:hAnsiTheme="minorHAnsi" w:cstheme="minorBidi"/>
           <w:sz w:val="22"/>
           <w:szCs w:val="22"/>
+          <w:highlight w:val="yellow"/>
         </w:rPr>
         <w:t xml:space="preserve"> down 31%</w:t>
       </w:r>
@@ -1152,6 +1218,7 @@
           <w:rFonts w:asciiTheme="minorHAnsi" w:eastAsiaTheme="minorHAnsi" w:hAnsiTheme="minorHAnsi" w:cstheme="minorBidi"/>
           <w:sz w:val="22"/>
           <w:szCs w:val="22"/>
+          <w:highlight w:val="yellow"/>
         </w:rPr>
         <w:t xml:space="preserve"> in the last </w:t>
       </w:r>
@@ -1160,6 +1227,7 @@
           <w:rFonts w:asciiTheme="minorHAnsi" w:eastAsiaTheme="minorHAnsi" w:hAnsiTheme="minorHAnsi" w:cstheme="minorBidi"/>
           <w:sz w:val="22"/>
           <w:szCs w:val="22"/>
+          <w:highlight w:val="yellow"/>
         </w:rPr>
         <w:t>three</w:t>
       </w:r>
@@ -1168,6 +1236,7 @@
           <w:rFonts w:asciiTheme="minorHAnsi" w:eastAsiaTheme="minorHAnsi" w:hAnsiTheme="minorHAnsi" w:cstheme="minorBidi"/>
           <w:sz w:val="22"/>
           <w:szCs w:val="22"/>
+          <w:highlight w:val="yellow"/>
         </w:rPr>
         <w:t xml:space="preserve"> weeks</w:t>
       </w:r>
@@ -1176,9 +1245,30 @@
           <w:rFonts w:asciiTheme="minorHAnsi" w:eastAsiaTheme="minorHAnsi" w:hAnsiTheme="minorHAnsi" w:cstheme="minorBidi"/>
           <w:sz w:val="22"/>
           <w:szCs w:val="22"/>
+          <w:highlight w:val="yellow"/>
         </w:rPr>
         <w:t>. What would you do:</w:t>
       </w:r>
+      <w:r>
+        <w:rPr>
+          <w:rFonts w:asciiTheme="minorHAnsi" w:eastAsiaTheme="minorHAnsi" w:hAnsiTheme="minorHAnsi" w:cstheme="minorBidi"/>
+          <w:sz w:val="22"/>
+          <w:szCs w:val="22"/>
+          <w:highlight w:val="yellow"/>
+        </w:rPr>
+        <w:t xml:space="preserve"> </w:t>
+      </w:r>
+      <w:proofErr w:type="gramStart"/>
+      <w:r>
+        <w:rPr>
+          <w:rFonts w:asciiTheme="minorHAnsi" w:eastAsiaTheme="minorHAnsi" w:hAnsiTheme="minorHAnsi" w:cstheme="minorBidi"/>
+          <w:sz w:val="22"/>
+          <w:szCs w:val="22"/>
+          <w:highlight w:val="yellow"/>
+        </w:rPr>
+        <w:t>63</w:t>
+      </w:r>
+      <w:proofErr w:type="gramEnd"/>
     </w:p>
     <w:p>
       <w:pPr>
@@ -1270,23 +1360,47 @@
           <w:ilvl w:val="0"/>
           <w:numId w:val="4"/>
         </w:numPr>
-      </w:pPr>
-      <w:r>
+        <w:rPr>
+          <w:highlight w:val="yellow"/>
+        </w:rPr>
+      </w:pPr>
+      <w:r>
+        <w:rPr>
+          <w:highlight w:val="yellow"/>
+        </w:rPr>
         <w:t xml:space="preserve">When it comes to investing, Environmental issues such as Sustainability, Renewable </w:t>
       </w:r>
       <w:proofErr w:type="gramStart"/>
       <w:r>
+        <w:rPr>
+          <w:highlight w:val="yellow"/>
+        </w:rPr>
         <w:t>Energy,  Natural</w:t>
       </w:r>
       <w:proofErr w:type="gramEnd"/>
       <w:r>
+        <w:rPr>
+          <w:highlight w:val="yellow"/>
+        </w:rPr>
         <w:t xml:space="preserve"> resources</w:t>
       </w:r>
       <w:r>
+        <w:rPr>
+          <w:highlight w:val="yellow"/>
+        </w:rPr>
         <w:t>,</w:t>
       </w:r>
       <w:r>
+        <w:rPr>
+          <w:highlight w:val="yellow"/>
+        </w:rPr>
         <w:t xml:space="preserve"> and land usage are important to me. </w:t>
+      </w:r>
+      <w:r>
+        <w:rPr>
+          <w:highlight w:val="yellow"/>
+        </w:rPr>
+        <w:t xml:space="preserve"> 72</w:t>
       </w:r>
     </w:p>
     <w:p>
@@ -1380,6 +1494,9 @@
       <w:r>
         <w:t xml:space="preserve"> and employees</w:t>
       </w:r>
+      <w:r>
+        <w:t xml:space="preserve"> 81 </w:t>
+      </w:r>
     </w:p>
     <w:p>
       <w:pPr>
@@ -1469,6 +1586,9 @@
       <w:r>
         <w:t xml:space="preserve"> and Board Independence when choosing which companies to have a stake in</w:t>
       </w:r>
+      <w:r>
+        <w:t xml:space="preserve"> - 90</w:t>
+      </w:r>
     </w:p>
     <w:p>
       <w:pPr>
@@ -1546,6 +1666,9 @@
       </w:pPr>
       <w:r>
         <w:t>I like to support companies whose values align with mine</w:t>
+      </w:r>
+      <w:r>
+        <w:t xml:space="preserve"> 100</w:t>
       </w:r>
     </w:p>
     <w:p>

</xml_diff>